<commit_message>
updated employment history and polishing CV.
</commit_message>
<xml_diff>
--- a/2016-11-01_CV-Curry.docx
+++ b/2016-11-01_CV-Curry.docx
@@ -30,8 +30,10 @@
         <w:rPr>
           <w:rFonts w:ascii="Times New Roman" w:hAnsi="Times New Roman" w:cs="Times New Roman"/>
         </w:rPr>
-        <w:t>25 October</w:t>
-      </w:r>
+        <w:t>01 November</w:t>
+      </w:r>
+      <w:bookmarkStart w:id="0" w:name="_GoBack"/>
+      <w:bookmarkEnd w:id="0"/>
       <w:r>
         <w:rPr>
           <w:rFonts w:ascii="Times New Roman" w:hAnsi="Times New Roman" w:cs="Times New Roman"/>
@@ -1496,14 +1498,7 @@
         <w:rPr>
           <w:rFonts w:ascii="Times New Roman" w:hAnsi="Times New Roman" w:cs="Times New Roman"/>
         </w:rPr>
-        <w:t xml:space="preserve">Ph.D. research: </w:t>
-      </w:r>
-      <w:bookmarkStart w:id="0" w:name="_GoBack"/>
-      <w:r>
-        <w:rPr>
-          <w:rFonts w:ascii="Times New Roman" w:hAnsi="Times New Roman" w:cs="Times New Roman"/>
-        </w:rPr>
-        <w:t>genetic and behavioral dynamics of an avian hybrid zone, using the Tufted and Black-crested Titmouse species complex of Oklahoma and Texas as a model system. Hybrid zones such as this one, where two closely related species’ ranges overlap, provide insight into gene flow and speciation.</w:t>
+        <w:t>Ph.D. research: genetic and behavioral dynamics of an avian hybrid zone, using the Tufted and Black-crested Titmouse species complex of Oklahoma and Texas as a model system. Hybrid zones such as this one, where two closely related species’ ranges overlap, provide insight into gene flow and speciation.</w:t>
       </w:r>
     </w:p>
     <w:p>
@@ -1579,7 +1574,6 @@
         <w:t>observations for me, providing experience in organizing volunteers across two states.</w:t>
       </w:r>
     </w:p>
-    <w:bookmarkEnd w:id="0"/>
     <w:p>
       <w:pPr>
         <w:spacing w:after="0" w:line="100" w:lineRule="atLeast"/>

</xml_diff>